<commit_message>
Update Design Rationale Document
Modified the Design Rationale Document and added a temporary file, likely created by the document editor. No code changes included.
</commit_message>
<xml_diff>
--- a/Design Rationale Document.docx
+++ b/Design Rationale Document.docx
@@ -91,7 +91,15 @@
         <w:t>do</w:t>
       </w:r>
       <w:r>
-        <w:t xml:space="preserve">main classes such as Students, Lecturers, Rooms, Modules, Timeslots, and ScheduledSessions. The View </w:t>
+        <w:t xml:space="preserve">main classes such as Students, Lecturers, Rooms, Modules, Timeslots, and </w:t>
+      </w:r>
+      <w:proofErr w:type="spellStart"/>
+      <w:r>
+        <w:t>ScheduledSessions</w:t>
+      </w:r>
+      <w:proofErr w:type="spellEnd"/>
+      <w:r>
+        <w:t xml:space="preserve">. The View </w:t>
       </w:r>
       <w:r>
         <w:t xml:space="preserve">consists of the command-line Interface (CLI). </w:t>
@@ -162,19 +170,34 @@
         <w:t xml:space="preserve"> and</w:t>
       </w:r>
       <w:r>
-        <w:t xml:space="preserve"> ProgrammeSemester</w:t>
-      </w:r>
+        <w:t xml:space="preserve"> </w:t>
+      </w:r>
+      <w:proofErr w:type="spellStart"/>
+      <w:r>
+        <w:t>ProgrammeSemester</w:t>
+      </w:r>
+      <w:proofErr w:type="spellEnd"/>
       <w:r>
         <w:t xml:space="preserve"> all represent academic structures. </w:t>
       </w:r>
       <w:r>
-        <w:t>The timetable classes of Timeslot, ScheduledSession</w:t>
-      </w:r>
+        <w:t xml:space="preserve">The timetable classes of Timeslot, </w:t>
+      </w:r>
+      <w:proofErr w:type="spellStart"/>
+      <w:r>
+        <w:t>ScheduledSession</w:t>
+      </w:r>
+      <w:proofErr w:type="spellEnd"/>
       <w:r>
         <w:t xml:space="preserve"> and </w:t>
       </w:r>
-      <w:r>
-        <w:t xml:space="preserve">TimetableService encapsulate scheduling behaviour and also conflict detection. </w:t>
+      <w:proofErr w:type="spellStart"/>
+      <w:r>
+        <w:t>TimetableService</w:t>
+      </w:r>
+      <w:proofErr w:type="spellEnd"/>
+      <w:r>
+        <w:t xml:space="preserve"> encapsulate scheduling behaviour and also conflict detection. </w:t>
       </w:r>
       <w:r>
         <w:t>The following structure maintains data and behaviour reasonably grouped out.</w:t>
@@ -200,7 +223,15 @@
         <w:t>The controllers in the system handle how data moves between the model classe</w:t>
       </w:r>
       <w:r>
-        <w:t xml:space="preserve">s and the CLI. The DataManager loads all the CSV files and turns them into objects </w:t>
+        <w:t xml:space="preserve">s and the CLI. The </w:t>
+      </w:r>
+      <w:proofErr w:type="spellStart"/>
+      <w:r>
+        <w:t>DataManager</w:t>
+      </w:r>
+      <w:proofErr w:type="spellEnd"/>
+      <w:r>
+        <w:t xml:space="preserve"> loads all the CSV files and turns them into objects </w:t>
       </w:r>
       <w:r>
         <w:t>the rest of the program can use. It act</w:t>
@@ -214,18 +245,42 @@
     </w:p>
     <w:p>
       <w:r>
-        <w:t>The TimetableController deals with logging in, getting timetables for students and lecturers,</w:t>
+        <w:t xml:space="preserve">The </w:t>
+      </w:r>
+      <w:proofErr w:type="spellStart"/>
+      <w:r>
+        <w:t>TimetableController</w:t>
+      </w:r>
+      <w:proofErr w:type="spellEnd"/>
+      <w:r>
+        <w:t xml:space="preserve"> deals with logging in, getting timetables for students and lecturers,</w:t>
       </w:r>
       <w:r>
         <w:t xml:space="preserve"> and handling the admin actions. When it checks for timetable clashes it passes the</w:t>
       </w:r>
       <w:r>
-        <w:t xml:space="preserve"> work to the TimetableService which then handles conflict detection.</w:t>
-      </w:r>
-    </w:p>
-    <w:p>
-      <w:r>
-        <w:t>The TimetableGenerator creates an automatic timetable by assigning rooms, lectures, and hours for each module based on the rules within the system.</w:t>
+        <w:t xml:space="preserve"> work to the </w:t>
+      </w:r>
+      <w:proofErr w:type="spellStart"/>
+      <w:r>
+        <w:t>TimetableService</w:t>
+      </w:r>
+      <w:proofErr w:type="spellEnd"/>
+      <w:r>
+        <w:t xml:space="preserve"> which then handles conflict detection.</w:t>
+      </w:r>
+    </w:p>
+    <w:p>
+      <w:r>
+        <w:t xml:space="preserve">The </w:t>
+      </w:r>
+      <w:proofErr w:type="spellStart"/>
+      <w:r>
+        <w:t>TimetableGenerator</w:t>
+      </w:r>
+      <w:proofErr w:type="spellEnd"/>
+      <w:r>
+        <w:t xml:space="preserve"> creates an automatic timetable by assigning rooms, lectures, and hours for each module based on the rules within the system.</w:t>
       </w:r>
       <w:r>
         <w:t xml:space="preserve"> As a result of keeping this logic</w:t>
@@ -333,8 +388,21 @@
     </w:p>
     <w:p>
       <w:r>
-        <w:t>The Timetable conflicts are predominantly handled in the TimetableService and partially in TimetableGenerator</w:t>
-      </w:r>
+        <w:t xml:space="preserve">The Timetable conflicts are predominantly handled in the </w:t>
+      </w:r>
+      <w:proofErr w:type="spellStart"/>
+      <w:r>
+        <w:t>TimetableService</w:t>
+      </w:r>
+      <w:proofErr w:type="spellEnd"/>
+      <w:r>
+        <w:t xml:space="preserve"> and partially in </w:t>
+      </w:r>
+      <w:proofErr w:type="spellStart"/>
+      <w:r>
+        <w:t>TimetableGenerator</w:t>
+      </w:r>
+      <w:proofErr w:type="spellEnd"/>
       <w:r>
         <w:t>.</w:t>
       </w:r>
@@ -466,7 +534,15 @@
         </w:numPr>
       </w:pPr>
       <w:r>
-        <w:t>Using composition in classes like ScheduledSession provides flexibility (</w:t>
+        <w:t xml:space="preserve">Using composition in classes like </w:t>
+      </w:r>
+      <w:proofErr w:type="spellStart"/>
+      <w:r>
+        <w:t>ScheduledSession</w:t>
+      </w:r>
+      <w:proofErr w:type="spellEnd"/>
+      <w:r>
+        <w:t xml:space="preserve"> provides flexibility (</w:t>
       </w:r>
       <w:r>
         <w:t>sess</w:t>
@@ -505,13 +581,21 @@
         </w:numPr>
       </w:pPr>
       <w:r>
-        <w:t>CSV-based storage, managed by the DataMan</w:t>
+        <w:t xml:space="preserve">CSV-based storage, managed by the </w:t>
+      </w:r>
+      <w:proofErr w:type="spellStart"/>
+      <w:r>
+        <w:t>DataMan</w:t>
       </w:r>
       <w:r>
         <w:t>a</w:t>
       </w:r>
       <w:r>
-        <w:t>ger, allows quick offlin</w:t>
+        <w:t>ger</w:t>
+      </w:r>
+      <w:proofErr w:type="spellEnd"/>
+      <w:r>
+        <w:t>, allows quick offlin</w:t>
       </w:r>
       <w:r>
         <w:t>e</w:t>
@@ -529,13 +613,37 @@
         </w:numPr>
       </w:pPr>
       <w:r>
-        <w:t>Conflict checking is kept inside the TimetableService so that all timetable clashes are handled in one place instead of being spread across different clas</w:t>
+        <w:t xml:space="preserve">Conflict checking is kept inside the </w:t>
+      </w:r>
+      <w:proofErr w:type="spellStart"/>
+      <w:r>
+        <w:t>TimetableService</w:t>
+      </w:r>
+      <w:proofErr w:type="spellEnd"/>
+      <w:r>
+        <w:t xml:space="preserve"> so that all timetable clashes are handled in one place instead of being spread across different clas</w:t>
       </w:r>
       <w:r>
         <w:t>s</w:t>
       </w:r>
       <w:r>
         <w:t>es.</w:t>
+      </w:r>
+    </w:p>
+    <w:p>
+      <w:pPr>
+        <w:pStyle w:val="ListParagraph"/>
+        <w:numPr>
+          <w:ilvl w:val="0"/>
+          <w:numId w:val="4"/>
+        </w:numPr>
+      </w:pPr>
+      <w:r>
+        <w:t xml:space="preserve">An issue with generating a timetable that adds sessions based on no room/lecturer/time conflicts was it simply meant there were 5 labs/tutorials which included 2 groups that couldn’t be added. E.g. Could not place CS4287 (class, group G2) Could not place MS4022 (class, group G1) Could not place MS4022 (class, group G2) Could not place CS4108 (lab, group G1) Could not </w:t>
+      </w:r>
+      <w:r>
+        <w:lastRenderedPageBreak/>
+        <w:t>place CS4457 (class, group G1) Could not place CS4457 (class, group G2) Could not place CS4469 (class, group G1) Could not place CS4469 (class, group G2). This is a flaw in our project which is most likely down to a significant amount of classes being placed. We chose to prioritise a conflict free timetable rather than forcing every single requested hour to be scheduled. </w:t>
       </w:r>
     </w:p>
     <w:p>
@@ -567,11 +675,7 @@
         <w:t xml:space="preserve"> the system to be expanded in the future while maintain</w:t>
       </w:r>
       <w:r>
-        <w:t xml:space="preserve">ing clean, understandable code. This design supports the project requirements, keeps scheduling logic organised, and </w:t>
-      </w:r>
-      <w:r>
-        <w:lastRenderedPageBreak/>
-        <w:t xml:space="preserve">enables additional features such as GUI integration or </w:t>
+        <w:t xml:space="preserve">ing clean, understandable code. This design supports the project requirements, keeps scheduling logic organised, and enables additional features such as GUI integration or </w:t>
       </w:r>
       <w:r>
         <w:t>improved</w:t>
@@ -1666,7 +1770,6 @@
   <w:style w:type="character" w:default="1" w:styleId="DefaultParagraphFont">
     <w:name w:val="Default Paragraph Font"/>
     <w:uiPriority w:val="1"/>
-    <w:semiHidden/>
     <w:unhideWhenUsed/>
   </w:style>
   <w:style w:type="table" w:default="1" w:styleId="TableNormal">

</xml_diff>

<commit_message>
Update Design Rationale Document.docx
</commit_message>
<xml_diff>
--- a/Design Rationale Document.docx
+++ b/Design Rationale Document.docx
@@ -35,13 +35,25 @@
     </w:p>
     <w:p>
       <w:r>
-        <w:t xml:space="preserve">This document conveys the design </w:t>
-      </w:r>
-      <w:r>
-        <w:t>reasoning</w:t>
-      </w:r>
-      <w:r>
-        <w:t xml:space="preserve"> behind the UL Timetabling System. It explains the architectural decisions</w:t>
+        <w:t>The information here is to explain the</w:t>
+      </w:r>
+      <w:r>
+        <w:t xml:space="preserve"> </w:t>
+      </w:r>
+      <w:r>
+        <w:t xml:space="preserve">concepts of </w:t>
+      </w:r>
+      <w:r>
+        <w:t>our generated</w:t>
+      </w:r>
+      <w:r>
+        <w:t xml:space="preserve"> UL Timetabl</w:t>
+      </w:r>
+      <w:r>
+        <w:t>e</w:t>
+      </w:r>
+      <w:r>
+        <w:t xml:space="preserve"> System. It explains the decisions</w:t>
       </w:r>
       <w:r>
         <w:t xml:space="preserve"> and</w:t>
@@ -53,7 +65,13 @@
         <w:t>responsibilities</w:t>
       </w:r>
       <w:r>
-        <w:t xml:space="preserve"> of each component and how the final design supports</w:t>
+        <w:t xml:space="preserve"> of each c</w:t>
+      </w:r>
+      <w:r>
+        <w:t>lass</w:t>
+      </w:r>
+      <w:r>
+        <w:t xml:space="preserve"> and how the final design supports</w:t>
       </w:r>
       <w:r>
         <w:t xml:space="preserve"> the alignment with the MVC patter</w:t>
@@ -82,7 +100,13 @@
     </w:p>
     <w:p>
       <w:r>
-        <w:t xml:space="preserve">The project adopts a Model-View-Controller (MVC) architecture. </w:t>
+        <w:t xml:space="preserve">The project </w:t>
+      </w:r>
+      <w:r>
+        <w:t>represents</w:t>
+      </w:r>
+      <w:r>
+        <w:t xml:space="preserve"> a Model-View-Controller (MVC) architecture. </w:t>
       </w:r>
       <w:r>
         <w:t xml:space="preserve">The model stores </w:t>
@@ -91,7 +115,13 @@
         <w:t>do</w:t>
       </w:r>
       <w:r>
-        <w:t xml:space="preserve">main classes such as Students, Lecturers, Rooms, Modules, Timeslots, and </w:t>
+        <w:t>main classes such as Students, Lecturers,</w:t>
+      </w:r>
+      <w:r>
+        <w:t xml:space="preserve"> Admins, Programmes,</w:t>
+      </w:r>
+      <w:r>
+        <w:t xml:space="preserve"> Rooms, Modules, Timeslots, and </w:t>
       </w:r>
       <w:proofErr w:type="spellStart"/>
       <w:r>
@@ -99,31 +129,28 @@
       </w:r>
       <w:proofErr w:type="spellEnd"/>
       <w:r>
-        <w:t xml:space="preserve">. The View </w:t>
-      </w:r>
-      <w:r>
-        <w:t xml:space="preserve">consists of the command-line Interface (CLI). </w:t>
-      </w:r>
-      <w:r>
-        <w:t>The Controller layer operates all system logic and de</w:t>
-      </w:r>
-      <w:r>
-        <w:t>le</w:t>
-      </w:r>
-      <w:r>
-        <w:t>gates communication between the View and Model components</w:t>
-      </w:r>
-      <w:r>
-        <w:t xml:space="preserve">. </w:t>
-      </w:r>
-      <w:r>
-        <w:t xml:space="preserve">This separation allows for the future addition of a GUI </w:t>
-      </w:r>
-      <w:r>
-        <w:t xml:space="preserve">to replace the current CLI </w:t>
-      </w:r>
-      <w:r>
-        <w:t>without modifying core logic.</w:t>
+        <w:t>. The View</w:t>
+      </w:r>
+      <w:r>
+        <w:t xml:space="preserve"> includes</w:t>
+      </w:r>
+      <w:r>
+        <w:t xml:space="preserve"> </w:t>
+      </w:r>
+      <w:r>
+        <w:t xml:space="preserve">a </w:t>
+      </w:r>
+      <w:r>
+        <w:t>command-line Interface (CLI)</w:t>
+      </w:r>
+      <w:r>
+        <w:t>, receiving commands from the user, completing the correct operation and returning timetable information.</w:t>
+      </w:r>
+      <w:r>
+        <w:t xml:space="preserve"> </w:t>
+      </w:r>
+      <w:r>
+        <w:t xml:space="preserve"> </w:t>
       </w:r>
     </w:p>
     <w:p>
@@ -143,16 +170,39 @@
     </w:p>
     <w:p>
       <w:r>
-        <w:t xml:space="preserve">Domain classes were designed to represent real UL timetabling entities. </w:t>
-      </w:r>
-      <w:r>
-        <w:t>The User types of Student, Lecturer, and Admin all extend a common abstract User class</w:t>
-      </w:r>
-      <w:r>
-        <w:t xml:space="preserve">, which allows for the reuse of code and thus </w:t>
-      </w:r>
-      <w:r>
-        <w:t>enables consisten</w:t>
+        <w:t>Domain classes were designed to represent</w:t>
+      </w:r>
+      <w:r>
+        <w:t xml:space="preserve"> the</w:t>
+      </w:r>
+      <w:r>
+        <w:t xml:space="preserve"> real UL timetabling </w:t>
+      </w:r>
+      <w:r>
+        <w:t>system</w:t>
+      </w:r>
+      <w:r>
+        <w:t xml:space="preserve">. </w:t>
+      </w:r>
+      <w:r>
+        <w:t xml:space="preserve">The User types of </w:t>
+      </w:r>
+      <w:proofErr w:type="gramStart"/>
+      <w:r>
+        <w:t>Student</w:t>
+      </w:r>
+      <w:proofErr w:type="gramEnd"/>
+      <w:r>
+        <w:t>, Lecturer, and Admin all extend a common abstract User class</w:t>
+      </w:r>
+      <w:r>
+        <w:t xml:space="preserve">, which allows for the reuse of code and </w:t>
+      </w:r>
+      <w:r>
+        <w:t>allowing</w:t>
+      </w:r>
+      <w:r>
+        <w:t xml:space="preserve"> consisten</w:t>
       </w:r>
       <w:r>
         <w:t>t behaviour</w:t>
@@ -197,7 +247,15 @@
       </w:r>
       <w:proofErr w:type="spellEnd"/>
       <w:r>
-        <w:t xml:space="preserve"> encapsulate scheduling behaviour and also conflict detection. </w:t>
+        <w:t xml:space="preserve"> encapsulate scheduling behaviour </w:t>
+      </w:r>
+      <w:proofErr w:type="gramStart"/>
+      <w:r>
+        <w:t>and also</w:t>
+      </w:r>
+      <w:proofErr w:type="gramEnd"/>
+      <w:r>
+        <w:t xml:space="preserve"> conflict detection. </w:t>
       </w:r>
       <w:r>
         <w:t>The following structure maintains data and behaviour reasonably grouped out.</w:t>
@@ -306,12 +364,12 @@
           <w:b/>
           <w:bCs/>
         </w:rPr>
+        <w:t>View Layer Rationale (CLI)</w:t>
+      </w:r>
+    </w:p>
+    <w:p>
+      <w:r>
         <w:lastRenderedPageBreak/>
-        <w:t>View Layer Rationale (CLI)</w:t>
-      </w:r>
-    </w:p>
-    <w:p>
-      <w:r>
         <w:t xml:space="preserve">The command-line interface is intended to be simple. It </w:t>
       </w:r>
       <w:r>
@@ -365,7 +423,15 @@
         <w:t>U</w:t>
       </w:r>
       <w:r>
-        <w:t xml:space="preserve">I is needed later on. It can replace the </w:t>
+        <w:t xml:space="preserve">I is needed </w:t>
+      </w:r>
+      <w:proofErr w:type="gramStart"/>
+      <w:r>
+        <w:t>later on</w:t>
+      </w:r>
+      <w:proofErr w:type="gramEnd"/>
+      <w:r>
+        <w:t xml:space="preserve">. It can replace the </w:t>
       </w:r>
       <w:r>
         <w:t>CLI without rewriting the backend.</w:t>
@@ -475,8 +541,13 @@
         </w:numPr>
       </w:pPr>
       <w:r>
-        <w:t>Programme-year conflicts (two year</w:t>
-      </w:r>
+        <w:t>Programme-year conflicts (</w:t>
+      </w:r>
+      <w:proofErr w:type="gramStart"/>
+      <w:r>
+        <w:t>two year</w:t>
+      </w:r>
+      <w:proofErr w:type="gramEnd"/>
       <w:r>
         <w:t xml:space="preserve"> </w:t>
       </w:r>
@@ -489,7 +560,15 @@
         <w:t xml:space="preserve">This prevents double-booking </w:t>
       </w:r>
       <w:r>
-        <w:t xml:space="preserve">and generates timetables similar to </w:t>
+        <w:t xml:space="preserve">and generates timetables </w:t>
+      </w:r>
+      <w:proofErr w:type="gramStart"/>
+      <w:r>
+        <w:t>similar to</w:t>
+      </w:r>
+      <w:proofErr w:type="gramEnd"/>
+      <w:r>
+        <w:t xml:space="preserve"> </w:t>
       </w:r>
       <w:r>
         <w:t>UL’s timetable structure.</w:t>
@@ -569,7 +648,15 @@
         <w:t xml:space="preserve">act </w:t>
       </w:r>
       <w:r>
-        <w:t>as a middle layer so the data and the user interface don’t depend directly on each other.</w:t>
+        <w:t xml:space="preserve">as a middle </w:t>
+      </w:r>
+      <w:proofErr w:type="gramStart"/>
+      <w:r>
+        <w:t>layer</w:t>
+      </w:r>
+      <w:proofErr w:type="gramEnd"/>
+      <w:r>
+        <w:t xml:space="preserve"> so the data and the user interface don’t depend directly on each other.</w:t>
       </w:r>
     </w:p>
     <w:p>
@@ -613,7 +700,7 @@
         </w:numPr>
       </w:pPr>
       <w:r>
-        <w:t xml:space="preserve">Conflict checking is kept inside the </w:t>
+        <w:t xml:space="preserve">Timetable conflicts are handled mainly by </w:t>
       </w:r>
       <w:proofErr w:type="spellStart"/>
       <w:r>
@@ -621,13 +708,21 @@
       </w:r>
       <w:proofErr w:type="spellEnd"/>
       <w:r>
-        <w:t xml:space="preserve"> so that all timetable clashes are handled in one place instead of being spread across different clas</w:t>
-      </w:r>
-      <w:r>
-        <w:t>s</w:t>
-      </w:r>
-      <w:r>
-        <w:t>es.</w:t>
+        <w:t xml:space="preserve"> and </w:t>
+      </w:r>
+      <w:proofErr w:type="spellStart"/>
+      <w:r>
+        <w:t>TimetableGenerator</w:t>
+      </w:r>
+      <w:proofErr w:type="spellEnd"/>
+      <w:r>
+        <w:t xml:space="preserve">. They check for room conflicts, lecturer conflicts, </w:t>
+      </w:r>
+      <w:r>
+        <w:t>programme-year conflicts, group labs/tutorials</w:t>
+      </w:r>
+      <w:r>
+        <w:t>.</w:t>
       </w:r>
     </w:p>
     <w:p>
@@ -639,12 +734,394 @@
         </w:numPr>
       </w:pPr>
       <w:r>
-        <w:t xml:space="preserve">An issue with generating a timetable that adds sessions based on no room/lecturer/time conflicts was it simply meant there were 5 labs/tutorials which included 2 groups that couldn’t be added. E.g. Could not place CS4287 (class, group G2) Could not place MS4022 (class, group G1) Could not place MS4022 (class, group G2) Could not place CS4108 (lab, group G1) Could not </w:t>
+        <w:t xml:space="preserve">An issue with generating a timetable that adds sessions based on no room/lecturer/time conflicts was it simply meant there </w:t>
+      </w:r>
+      <w:r>
+        <w:t xml:space="preserve">were </w:t>
+      </w:r>
+      <w:r>
+        <w:t>5</w:t>
+      </w:r>
+      <w:r>
+        <w:t xml:space="preserve"> labs/tutorials which included 2 groups</w:t>
+      </w:r>
+      <w:r>
+        <w:t xml:space="preserve"> that couldn’t be added. E.g. </w:t>
+      </w:r>
+      <w:r>
+        <w:t xml:space="preserve">Could not place CS4287 (class, group G2) Could not place MS4022 (class, group G1) Could not place MS4022 (class, group G2) Could not place CS4108 (lab, group G1) Could not place CS4457 (class, group G1) Could not place CS4457 (class, group G2) Could not place CS4469 (class, group G1) Could not place CS4469 (class, group G2). </w:t>
       </w:r>
       <w:r>
         <w:lastRenderedPageBreak/>
-        <w:t>place CS4457 (class, group G1) Could not place CS4457 (class, group G2) Could not place CS4469 (class, group G1) Could not place CS4469 (class, group G2). This is a flaw in our project which is most likely down to a significant amount of classes being placed. We chose to prioritise a conflict free timetable rather than forcing every single requested hour to be scheduled. </w:t>
-      </w:r>
+        <w:t>This is a flaw in ou</w:t>
+      </w:r>
+      <w:r>
+        <w:t xml:space="preserve">r project which is most likely down to a significant </w:t>
+      </w:r>
+      <w:proofErr w:type="gramStart"/>
+      <w:r>
+        <w:t>amount</w:t>
+      </w:r>
+      <w:proofErr w:type="gramEnd"/>
+      <w:r>
+        <w:t xml:space="preserve"> of classes being placed.</w:t>
+      </w:r>
+      <w:r>
+        <w:t xml:space="preserve"> We chose to prioritise a conflict free timetable rather than forcing every single requested hour to be scheduled.</w:t>
+      </w:r>
+    </w:p>
+    <w:p>
+      <w:pPr>
+        <w:rPr>
+          <w:b/>
+          <w:bCs/>
+        </w:rPr>
+      </w:pPr>
+      <w:r>
+        <w:rPr>
+          <w:b/>
+          <w:bCs/>
+        </w:rPr>
+        <w:t>Use of GenAI</w:t>
+      </w:r>
+      <w:r>
+        <w:rPr>
+          <w:b/>
+          <w:bCs/>
+        </w:rPr>
+        <w:t xml:space="preserve"> in Design and Planning</w:t>
+      </w:r>
+    </w:p>
+    <w:p>
+      <w:r>
+        <w:t xml:space="preserve">We used a Generative AI assistant (OpenAI ChatGPT) to help with the planning and layout of our classes and project architecture. The tool was used as a design assistant, not as an automatic code generator. </w:t>
+      </w:r>
+    </w:p>
+    <w:p>
+      <w:pPr>
+        <w:rPr>
+          <w:b/>
+          <w:bCs/>
+        </w:rPr>
+      </w:pPr>
+      <w:r>
+        <w:rPr>
+          <w:b/>
+          <w:bCs/>
+        </w:rPr>
+        <w:t>Prompts used:</w:t>
+      </w:r>
+    </w:p>
+    <w:p>
+      <w:pPr>
+        <w:rPr>
+          <w:b/>
+          <w:bCs/>
+          <w:lang w:val="en-US"/>
+        </w:rPr>
+      </w:pPr>
+      <w:r>
+        <w:rPr>
+          <w:b/>
+          <w:bCs/>
+          <w:lang w:val="en-US"/>
+        </w:rPr>
+        <w:t>High-level architecture and class layout</w:t>
+      </w:r>
+    </w:p>
+    <w:p>
+      <w:pPr>
+        <w:rPr>
+          <w:lang w:val="en-US"/>
+        </w:rPr>
+      </w:pPr>
+      <w:r>
+        <w:rPr>
+          <w:lang w:val="en-US"/>
+        </w:rPr>
+        <w:t>This is the brief for a group project, what is the structure of our program should take. How should classes interact. Do not give me a</w:t>
+      </w:r>
+      <w:r>
+        <w:rPr>
+          <w:lang w:val="en-US"/>
+        </w:rPr>
+        <w:t>ny code</w:t>
+      </w:r>
+      <w:r>
+        <w:rPr>
+          <w:lang w:val="en-US"/>
+        </w:rPr>
+        <w:t>.</w:t>
+      </w:r>
+    </w:p>
+    <w:p>
+      <w:pPr>
+        <w:rPr>
+          <w:lang w:val="en-US"/>
+        </w:rPr>
+      </w:pPr>
+    </w:p>
+    <w:p>
+      <w:pPr>
+        <w:rPr>
+          <w:b/>
+          <w:bCs/>
+          <w:lang w:val="en-US"/>
+        </w:rPr>
+      </w:pPr>
+      <w:r>
+        <w:rPr>
+          <w:b/>
+          <w:bCs/>
+          <w:lang w:val="en-US"/>
+        </w:rPr>
+        <w:t>Timetable queries and data structure</w:t>
+      </w:r>
+    </w:p>
+    <w:p>
+      <w:pPr>
+        <w:rPr>
+          <w:lang w:val="en-US"/>
+        </w:rPr>
+      </w:pPr>
+      <w:r>
+        <w:rPr>
+          <w:lang w:val="en-US"/>
+        </w:rPr>
+        <w:t xml:space="preserve">ok start with timetable query how would </w:t>
+      </w:r>
+      <w:proofErr w:type="spellStart"/>
+      <w:r>
+        <w:rPr>
+          <w:lang w:val="en-US"/>
+        </w:rPr>
+        <w:t>i</w:t>
+      </w:r>
+      <w:proofErr w:type="spellEnd"/>
+      <w:r>
+        <w:rPr>
+          <w:lang w:val="en-US"/>
+        </w:rPr>
+        <w:t xml:space="preserve"> go about that</w:t>
+      </w:r>
+    </w:p>
+    <w:p>
+      <w:pPr>
+        <w:rPr>
+          <w:lang w:val="en-US"/>
+        </w:rPr>
+      </w:pPr>
+      <w:r>
+        <w:rPr>
+          <w:lang w:val="en-US"/>
+        </w:rPr>
+        <w:t xml:space="preserve">ok if </w:t>
+      </w:r>
+      <w:proofErr w:type="spellStart"/>
+      <w:r>
+        <w:rPr>
+          <w:lang w:val="en-US"/>
+        </w:rPr>
+        <w:t>i</w:t>
+      </w:r>
+      <w:proofErr w:type="spellEnd"/>
+      <w:r>
+        <w:rPr>
+          <w:lang w:val="en-US"/>
+        </w:rPr>
+        <w:t xml:space="preserve"> need data how would </w:t>
+      </w:r>
+      <w:proofErr w:type="spellStart"/>
+      <w:r>
+        <w:rPr>
+          <w:lang w:val="en-US"/>
+        </w:rPr>
+        <w:t>i</w:t>
+      </w:r>
+      <w:proofErr w:type="spellEnd"/>
+      <w:r>
+        <w:rPr>
+          <w:lang w:val="en-US"/>
+        </w:rPr>
+        <w:t xml:space="preserve"> go about actually structuring the timetable in data</w:t>
+      </w:r>
+    </w:p>
+    <w:p>
+      <w:pPr>
+        <w:rPr>
+          <w:lang w:val="en-US"/>
+        </w:rPr>
+      </w:pPr>
+      <w:r>
+        <w:rPr>
+          <w:lang w:val="en-US"/>
+        </w:rPr>
+        <w:t xml:space="preserve">create me a csv file full of blank entries for the week </w:t>
+      </w:r>
+      <w:proofErr w:type="spellStart"/>
+      <w:r>
+        <w:rPr>
+          <w:lang w:val="en-US"/>
+        </w:rPr>
+        <w:t>monday</w:t>
+      </w:r>
+      <w:proofErr w:type="spellEnd"/>
+      <w:r>
+        <w:rPr>
+          <w:lang w:val="en-US"/>
+        </w:rPr>
+        <w:t xml:space="preserve"> to </w:t>
+      </w:r>
+      <w:proofErr w:type="spellStart"/>
+      <w:r>
+        <w:rPr>
+          <w:lang w:val="en-US"/>
+        </w:rPr>
+        <w:t>friday</w:t>
+      </w:r>
+      <w:proofErr w:type="spellEnd"/>
+      <w:r>
+        <w:rPr>
+          <w:lang w:val="en-US"/>
+        </w:rPr>
+        <w:t xml:space="preserve"> 9am to 6pm.</w:t>
+      </w:r>
+    </w:p>
+    <w:p>
+      <w:pPr>
+        <w:rPr>
+          <w:b/>
+          <w:bCs/>
+          <w:lang w:val="en-US"/>
+        </w:rPr>
+      </w:pPr>
+      <w:r>
+        <w:rPr>
+          <w:b/>
+          <w:bCs/>
+          <w:lang w:val="en-US"/>
+        </w:rPr>
+        <w:t>Separating service and controller</w:t>
+      </w:r>
+    </w:p>
+    <w:p>
+      <w:pPr>
+        <w:rPr>
+          <w:lang w:val="en-US"/>
+        </w:rPr>
+      </w:pPr>
+      <w:r>
+        <w:rPr>
+          <w:lang w:val="en-US"/>
+        </w:rPr>
+        <w:t>“</w:t>
+      </w:r>
+      <w:proofErr w:type="gramStart"/>
+      <w:r>
+        <w:rPr>
+          <w:lang w:val="en-US"/>
+        </w:rPr>
+        <w:t>what</w:t>
+      </w:r>
+      <w:proofErr w:type="gramEnd"/>
+      <w:r>
+        <w:rPr>
+          <w:lang w:val="en-US"/>
+        </w:rPr>
+        <w:t xml:space="preserve"> can </w:t>
+      </w:r>
+      <w:proofErr w:type="spellStart"/>
+      <w:r>
+        <w:rPr>
+          <w:lang w:val="en-US"/>
+        </w:rPr>
+        <w:t>i</w:t>
+      </w:r>
+      <w:proofErr w:type="spellEnd"/>
+      <w:r>
+        <w:rPr>
+          <w:lang w:val="en-US"/>
+        </w:rPr>
+        <w:t xml:space="preserve"> do while they are finishing </w:t>
+      </w:r>
+      <w:proofErr w:type="spellStart"/>
+      <w:r>
+        <w:rPr>
+          <w:lang w:val="en-US"/>
+        </w:rPr>
+        <w:t>DataManager</w:t>
+      </w:r>
+      <w:proofErr w:type="spellEnd"/>
+      <w:r>
+        <w:rPr>
+          <w:lang w:val="en-US"/>
+        </w:rPr>
+        <w:t>”</w:t>
+      </w:r>
+    </w:p>
+    <w:p>
+      <w:pPr>
+        <w:rPr>
+          <w:lang w:val="en-US"/>
+        </w:rPr>
+      </w:pPr>
+      <w:r>
+        <w:rPr>
+          <w:lang w:val="en-US"/>
+        </w:rPr>
+        <w:t>“</w:t>
+      </w:r>
+      <w:proofErr w:type="spellStart"/>
+      <w:proofErr w:type="gramStart"/>
+      <w:r>
+        <w:rPr>
+          <w:lang w:val="en-US"/>
+        </w:rPr>
+        <w:t>whats</w:t>
+      </w:r>
+      <w:proofErr w:type="spellEnd"/>
+      <w:proofErr w:type="gramEnd"/>
+      <w:r>
+        <w:rPr>
+          <w:lang w:val="en-US"/>
+        </w:rPr>
+        <w:t xml:space="preserve"> the difference between the </w:t>
+      </w:r>
+      <w:proofErr w:type="spellStart"/>
+      <w:r>
+        <w:rPr>
+          <w:lang w:val="en-US"/>
+        </w:rPr>
+        <w:t>timetablecontroller</w:t>
+      </w:r>
+      <w:proofErr w:type="spellEnd"/>
+      <w:r>
+        <w:rPr>
+          <w:lang w:val="en-US"/>
+        </w:rPr>
+        <w:t xml:space="preserve"> and </w:t>
+      </w:r>
+      <w:proofErr w:type="spellStart"/>
+      <w:r>
+        <w:rPr>
+          <w:lang w:val="en-US"/>
+        </w:rPr>
+        <w:t>timetableservice</w:t>
+      </w:r>
+      <w:proofErr w:type="spellEnd"/>
+      <w:r>
+        <w:rPr>
+          <w:lang w:val="en-US"/>
+        </w:rPr>
+        <w:t>”</w:t>
+      </w:r>
+    </w:p>
+    <w:p>
+      <w:pPr>
+        <w:rPr>
+          <w:lang w:val="en-US"/>
+        </w:rPr>
+      </w:pPr>
     </w:p>
     <w:p>
       <w:pPr>

</xml_diff>

<commit_message>
Revert "Update Design Rationale Document.docx"
This reverts commit 9ff9d5b33b8976fbef291a3cd6c60641aa7604b7.
</commit_message>
<xml_diff>
--- a/Design Rationale Document.docx
+++ b/Design Rationale Document.docx
@@ -121,7 +121,15 @@
         <w:t xml:space="preserve"> Admins, Programmes,</w:t>
       </w:r>
       <w:r>
-        <w:t xml:space="preserve"> Rooms, Modules, Timeslots, and ScheduledSessions. The View</w:t>
+        <w:t xml:space="preserve"> Rooms, Modules, Timeslots, and </w:t>
+      </w:r>
+      <w:proofErr w:type="spellStart"/>
+      <w:r>
+        <w:t>ScheduledSessions</w:t>
+      </w:r>
+      <w:proofErr w:type="spellEnd"/>
+      <w:r>
+        <w:t>. The View</w:t>
       </w:r>
       <w:r>
         <w:t xml:space="preserve"> includes</w:t>
@@ -177,7 +185,15 @@
         <w:t xml:space="preserve">. </w:t>
       </w:r>
       <w:r>
-        <w:t>The User types of Student, Lecturer, and Admin all extend a common abstract User class</w:t>
+        <w:t xml:space="preserve">The User types of </w:t>
+      </w:r>
+      <w:proofErr w:type="gramStart"/>
+      <w:r>
+        <w:t>Student</w:t>
+      </w:r>
+      <w:proofErr w:type="gramEnd"/>
+      <w:r>
+        <w:t>, Lecturer, and Admin all extend a common abstract User class</w:t>
       </w:r>
       <w:r>
         <w:t xml:space="preserve">, which allows for the reuse of code and </w:t>
@@ -204,19 +220,42 @@
         <w:t xml:space="preserve"> and</w:t>
       </w:r>
       <w:r>
-        <w:t xml:space="preserve"> ProgrammeSemester</w:t>
-      </w:r>
+        <w:t xml:space="preserve"> </w:t>
+      </w:r>
+      <w:proofErr w:type="spellStart"/>
+      <w:r>
+        <w:t>ProgrammeSemester</w:t>
+      </w:r>
+      <w:proofErr w:type="spellEnd"/>
       <w:r>
         <w:t xml:space="preserve"> all represent academic structures. </w:t>
       </w:r>
       <w:r>
-        <w:t>The timetable classes of Timeslot, ScheduledSession</w:t>
-      </w:r>
+        <w:t xml:space="preserve">The timetable classes of Timeslot, </w:t>
+      </w:r>
+      <w:proofErr w:type="spellStart"/>
+      <w:r>
+        <w:t>ScheduledSession</w:t>
+      </w:r>
+      <w:proofErr w:type="spellEnd"/>
       <w:r>
         <w:t xml:space="preserve"> and </w:t>
       </w:r>
-      <w:r>
-        <w:t xml:space="preserve">TimetableService encapsulate scheduling behaviour and also conflict detection. </w:t>
+      <w:proofErr w:type="spellStart"/>
+      <w:r>
+        <w:t>TimetableService</w:t>
+      </w:r>
+      <w:proofErr w:type="spellEnd"/>
+      <w:r>
+        <w:t xml:space="preserve"> encapsulate scheduling behaviour </w:t>
+      </w:r>
+      <w:proofErr w:type="gramStart"/>
+      <w:r>
+        <w:t>and also</w:t>
+      </w:r>
+      <w:proofErr w:type="gramEnd"/>
+      <w:r>
+        <w:t xml:space="preserve"> conflict detection. </w:t>
       </w:r>
       <w:r>
         <w:t>The following structure maintains data and behaviour reasonably grouped out.</w:t>
@@ -242,7 +281,15 @@
         <w:t>The controllers in the system handle how data moves between the model classe</w:t>
       </w:r>
       <w:r>
-        <w:t xml:space="preserve">s and the CLI. The DataManager loads all the CSV files and turns them into objects </w:t>
+        <w:t xml:space="preserve">s and the CLI. The </w:t>
+      </w:r>
+      <w:proofErr w:type="spellStart"/>
+      <w:r>
+        <w:t>DataManager</w:t>
+      </w:r>
+      <w:proofErr w:type="spellEnd"/>
+      <w:r>
+        <w:t xml:space="preserve"> loads all the CSV files and turns them into objects </w:t>
       </w:r>
       <w:r>
         <w:t>the rest of the program can use. It act</w:t>
@@ -256,18 +303,42 @@
     </w:p>
     <w:p>
       <w:r>
-        <w:t>The TimetableController deals with logging in, getting timetables for students and lecturers,</w:t>
+        <w:t xml:space="preserve">The </w:t>
+      </w:r>
+      <w:proofErr w:type="spellStart"/>
+      <w:r>
+        <w:t>TimetableController</w:t>
+      </w:r>
+      <w:proofErr w:type="spellEnd"/>
+      <w:r>
+        <w:t xml:space="preserve"> deals with logging in, getting timetables for students and lecturers,</w:t>
       </w:r>
       <w:r>
         <w:t xml:space="preserve"> and handling the admin actions. When it checks for timetable clashes it passes the</w:t>
       </w:r>
       <w:r>
-        <w:t xml:space="preserve"> work to the TimetableService which then handles conflict detection.</w:t>
-      </w:r>
-    </w:p>
-    <w:p>
-      <w:r>
-        <w:t>The TimetableGenerator creates an automatic timetable by assigning rooms, lectures, and hours for each module based on the rules within the system.</w:t>
+        <w:t xml:space="preserve"> work to the </w:t>
+      </w:r>
+      <w:proofErr w:type="spellStart"/>
+      <w:r>
+        <w:t>TimetableService</w:t>
+      </w:r>
+      <w:proofErr w:type="spellEnd"/>
+      <w:r>
+        <w:t xml:space="preserve"> which then handles conflict detection.</w:t>
+      </w:r>
+    </w:p>
+    <w:p>
+      <w:r>
+        <w:t xml:space="preserve">The </w:t>
+      </w:r>
+      <w:proofErr w:type="spellStart"/>
+      <w:r>
+        <w:t>TimetableGenerator</w:t>
+      </w:r>
+      <w:proofErr w:type="spellEnd"/>
+      <w:r>
+        <w:t xml:space="preserve"> creates an automatic timetable by assigning rooms, lectures, and hours for each module based on the rules within the system.</w:t>
       </w:r>
       <w:r>
         <w:t xml:space="preserve"> As a result of keeping this logic</w:t>
@@ -352,7 +423,15 @@
         <w:t>U</w:t>
       </w:r>
       <w:r>
-        <w:t xml:space="preserve">I is needed later on. It can replace the </w:t>
+        <w:t xml:space="preserve">I is needed </w:t>
+      </w:r>
+      <w:proofErr w:type="gramStart"/>
+      <w:r>
+        <w:t>later on</w:t>
+      </w:r>
+      <w:proofErr w:type="gramEnd"/>
+      <w:r>
+        <w:t xml:space="preserve">. It can replace the </w:t>
       </w:r>
       <w:r>
         <w:t>CLI without rewriting the backend.</w:t>
@@ -375,8 +454,21 @@
     </w:p>
     <w:p>
       <w:r>
-        <w:t>The Timetable conflicts are predominantly handled in the TimetableService and partially in TimetableGenerator</w:t>
-      </w:r>
+        <w:t xml:space="preserve">The Timetable conflicts are predominantly handled in the </w:t>
+      </w:r>
+      <w:proofErr w:type="spellStart"/>
+      <w:r>
+        <w:t>TimetableService</w:t>
+      </w:r>
+      <w:proofErr w:type="spellEnd"/>
+      <w:r>
+        <w:t xml:space="preserve"> and partially in </w:t>
+      </w:r>
+      <w:proofErr w:type="spellStart"/>
+      <w:r>
+        <w:t>TimetableGenerator</w:t>
+      </w:r>
+      <w:proofErr w:type="spellEnd"/>
       <w:r>
         <w:t>.</w:t>
       </w:r>
@@ -449,8 +541,13 @@
         </w:numPr>
       </w:pPr>
       <w:r>
-        <w:t>Programme-year conflicts (two year</w:t>
-      </w:r>
+        <w:t>Programme-year conflicts (</w:t>
+      </w:r>
+      <w:proofErr w:type="gramStart"/>
+      <w:r>
+        <w:t>two year</w:t>
+      </w:r>
+      <w:proofErr w:type="gramEnd"/>
       <w:r>
         <w:t xml:space="preserve"> </w:t>
       </w:r>
@@ -463,7 +560,15 @@
         <w:t xml:space="preserve">This prevents double-booking </w:t>
       </w:r>
       <w:r>
-        <w:t xml:space="preserve">and generates timetables similar to </w:t>
+        <w:t xml:space="preserve">and generates timetables </w:t>
+      </w:r>
+      <w:proofErr w:type="gramStart"/>
+      <w:r>
+        <w:t>similar to</w:t>
+      </w:r>
+      <w:proofErr w:type="gramEnd"/>
+      <w:r>
+        <w:t xml:space="preserve"> </w:t>
       </w:r>
       <w:r>
         <w:t>UL’s timetable structure.</w:t>
@@ -508,7 +613,15 @@
         </w:numPr>
       </w:pPr>
       <w:r>
-        <w:t>Using composition in classes like ScheduledSession provides flexibility (</w:t>
+        <w:t xml:space="preserve">Using composition in classes like </w:t>
+      </w:r>
+      <w:proofErr w:type="spellStart"/>
+      <w:r>
+        <w:t>ScheduledSession</w:t>
+      </w:r>
+      <w:proofErr w:type="spellEnd"/>
+      <w:r>
+        <w:t xml:space="preserve"> provides flexibility (</w:t>
       </w:r>
       <w:r>
         <w:t>sess</w:t>
@@ -535,7 +648,15 @@
         <w:t xml:space="preserve">act </w:t>
       </w:r>
       <w:r>
-        <w:t>as a middle layer so the data and the user interface don’t depend directly on each other.</w:t>
+        <w:t xml:space="preserve">as a middle </w:t>
+      </w:r>
+      <w:proofErr w:type="gramStart"/>
+      <w:r>
+        <w:t>layer</w:t>
+      </w:r>
+      <w:proofErr w:type="gramEnd"/>
+      <w:r>
+        <w:t xml:space="preserve"> so the data and the user interface don’t depend directly on each other.</w:t>
       </w:r>
     </w:p>
     <w:p>
@@ -547,13 +668,21 @@
         </w:numPr>
       </w:pPr>
       <w:r>
-        <w:t>CSV-based storage, managed by the DataMan</w:t>
+        <w:t xml:space="preserve">CSV-based storage, managed by the </w:t>
+      </w:r>
+      <w:proofErr w:type="spellStart"/>
+      <w:r>
+        <w:t>DataMan</w:t>
       </w:r>
       <w:r>
         <w:t>a</w:t>
       </w:r>
       <w:r>
-        <w:t>ger, allows quick offlin</w:t>
+        <w:t>ger</w:t>
+      </w:r>
+      <w:proofErr w:type="spellEnd"/>
+      <w:r>
+        <w:t>, allows quick offlin</w:t>
       </w:r>
       <w:r>
         <w:t>e</w:t>
@@ -571,7 +700,23 @@
         </w:numPr>
       </w:pPr>
       <w:r>
-        <w:t xml:space="preserve">Timetable conflicts are handled mainly by TimetableService and TimetableGenerator. They check for room conflicts, lecturer conflicts, </w:t>
+        <w:t xml:space="preserve">Timetable conflicts are handled mainly by </w:t>
+      </w:r>
+      <w:proofErr w:type="spellStart"/>
+      <w:r>
+        <w:t>TimetableService</w:t>
+      </w:r>
+      <w:proofErr w:type="spellEnd"/>
+      <w:r>
+        <w:t xml:space="preserve"> and </w:t>
+      </w:r>
+      <w:proofErr w:type="spellStart"/>
+      <w:r>
+        <w:t>TimetableGenerator</w:t>
+      </w:r>
+      <w:proofErr w:type="spellEnd"/>
+      <w:r>
+        <w:t xml:space="preserve">. They check for room conflicts, lecturer conflicts, </w:t>
       </w:r>
       <w:r>
         <w:t>programme-year conflicts, group labs/tutorials</w:t>
@@ -611,7 +756,15 @@
         <w:t>This is a flaw in ou</w:t>
       </w:r>
       <w:r>
-        <w:t>r project which is most likely down to a significant amount of classes being placed.</w:t>
+        <w:t xml:space="preserve">r project which is most likely down to a significant </w:t>
+      </w:r>
+      <w:proofErr w:type="gramStart"/>
+      <w:r>
+        <w:t>amount</w:t>
+      </w:r>
+      <w:proofErr w:type="gramEnd"/>
+      <w:r>
+        <w:t xml:space="preserve"> of classes being placed.</w:t>
       </w:r>
       <w:r>
         <w:t xml:space="preserve"> We chose to prioritise a conflict free timetable rather than forcing every single requested hour to be scheduled.</w:t>
@@ -704,6 +857,13 @@
     <w:p>
       <w:pPr>
         <w:rPr>
+          <w:lang w:val="en-US"/>
+        </w:rPr>
+      </w:pPr>
+    </w:p>
+    <w:p>
+      <w:pPr>
+        <w:rPr>
           <w:b/>
           <w:bCs/>
           <w:lang w:val="en-US"/>
@@ -728,33 +888,103 @@
         <w:rPr>
           <w:lang w:val="en-US"/>
         </w:rPr>
-        <w:t>ok start with timetable query how would i go about that</w:t>
-      </w:r>
-    </w:p>
-    <w:p>
-      <w:pPr>
-        <w:rPr>
-          <w:lang w:val="en-US"/>
-        </w:rPr>
-      </w:pPr>
-      <w:r>
-        <w:rPr>
-          <w:lang w:val="en-US"/>
-        </w:rPr>
-        <w:t>ok if i need data how would i go about actually structuring the timetable in data</w:t>
-      </w:r>
-    </w:p>
-    <w:p>
-      <w:pPr>
-        <w:rPr>
-          <w:lang w:val="en-US"/>
-        </w:rPr>
-      </w:pPr>
-      <w:r>
-        <w:rPr>
-          <w:lang w:val="en-US"/>
-        </w:rPr>
-        <w:t>create me a csv file full of blank entries for the week monday to friday 9am to 6pm.</w:t>
+        <w:t xml:space="preserve">ok start with timetable query how would </w:t>
+      </w:r>
+      <w:proofErr w:type="spellStart"/>
+      <w:r>
+        <w:rPr>
+          <w:lang w:val="en-US"/>
+        </w:rPr>
+        <w:t>i</w:t>
+      </w:r>
+      <w:proofErr w:type="spellEnd"/>
+      <w:r>
+        <w:rPr>
+          <w:lang w:val="en-US"/>
+        </w:rPr>
+        <w:t xml:space="preserve"> go about that</w:t>
+      </w:r>
+    </w:p>
+    <w:p>
+      <w:pPr>
+        <w:rPr>
+          <w:lang w:val="en-US"/>
+        </w:rPr>
+      </w:pPr>
+      <w:r>
+        <w:rPr>
+          <w:lang w:val="en-US"/>
+        </w:rPr>
+        <w:t xml:space="preserve">ok if </w:t>
+      </w:r>
+      <w:proofErr w:type="spellStart"/>
+      <w:r>
+        <w:rPr>
+          <w:lang w:val="en-US"/>
+        </w:rPr>
+        <w:t>i</w:t>
+      </w:r>
+      <w:proofErr w:type="spellEnd"/>
+      <w:r>
+        <w:rPr>
+          <w:lang w:val="en-US"/>
+        </w:rPr>
+        <w:t xml:space="preserve"> need data how would </w:t>
+      </w:r>
+      <w:proofErr w:type="spellStart"/>
+      <w:r>
+        <w:rPr>
+          <w:lang w:val="en-US"/>
+        </w:rPr>
+        <w:t>i</w:t>
+      </w:r>
+      <w:proofErr w:type="spellEnd"/>
+      <w:r>
+        <w:rPr>
+          <w:lang w:val="en-US"/>
+        </w:rPr>
+        <w:t xml:space="preserve"> go about actually structuring the timetable in data</w:t>
+      </w:r>
+    </w:p>
+    <w:p>
+      <w:pPr>
+        <w:rPr>
+          <w:lang w:val="en-US"/>
+        </w:rPr>
+      </w:pPr>
+      <w:r>
+        <w:rPr>
+          <w:lang w:val="en-US"/>
+        </w:rPr>
+        <w:t xml:space="preserve">create me a csv file full of blank entries for the week </w:t>
+      </w:r>
+      <w:proofErr w:type="spellStart"/>
+      <w:r>
+        <w:rPr>
+          <w:lang w:val="en-US"/>
+        </w:rPr>
+        <w:t>monday</w:t>
+      </w:r>
+      <w:proofErr w:type="spellEnd"/>
+      <w:r>
+        <w:rPr>
+          <w:lang w:val="en-US"/>
+        </w:rPr>
+        <w:t xml:space="preserve"> to </w:t>
+      </w:r>
+      <w:proofErr w:type="spellStart"/>
+      <w:r>
+        <w:rPr>
+          <w:lang w:val="en-US"/>
+        </w:rPr>
+        <w:t>friday</w:t>
+      </w:r>
+      <w:proofErr w:type="spellEnd"/>
+      <w:r>
+        <w:rPr>
+          <w:lang w:val="en-US"/>
+        </w:rPr>
+        <w:t xml:space="preserve"> 9am to 6pm.</w:t>
       </w:r>
     </w:p>
     <w:p>
@@ -784,20 +1014,106 @@
         <w:rPr>
           <w:lang w:val="en-US"/>
         </w:rPr>
-        <w:t>what can i do while they are finishing DataManager</w:t>
-      </w:r>
-    </w:p>
-    <w:p>
-      <w:pPr>
-        <w:rPr>
-          <w:lang w:val="en-US"/>
-        </w:rPr>
-      </w:pPr>
-      <w:r>
-        <w:rPr>
-          <w:lang w:val="en-US"/>
-        </w:rPr>
-        <w:t>whats the difference between the timetablecontroller and timetableservice</w:t>
+        <w:t>“</w:t>
+      </w:r>
+      <w:proofErr w:type="gramStart"/>
+      <w:r>
+        <w:rPr>
+          <w:lang w:val="en-US"/>
+        </w:rPr>
+        <w:t>what</w:t>
+      </w:r>
+      <w:proofErr w:type="gramEnd"/>
+      <w:r>
+        <w:rPr>
+          <w:lang w:val="en-US"/>
+        </w:rPr>
+        <w:t xml:space="preserve"> can </w:t>
+      </w:r>
+      <w:proofErr w:type="spellStart"/>
+      <w:r>
+        <w:rPr>
+          <w:lang w:val="en-US"/>
+        </w:rPr>
+        <w:t>i</w:t>
+      </w:r>
+      <w:proofErr w:type="spellEnd"/>
+      <w:r>
+        <w:rPr>
+          <w:lang w:val="en-US"/>
+        </w:rPr>
+        <w:t xml:space="preserve"> do while they are finishing </w:t>
+      </w:r>
+      <w:proofErr w:type="spellStart"/>
+      <w:r>
+        <w:rPr>
+          <w:lang w:val="en-US"/>
+        </w:rPr>
+        <w:t>DataManager</w:t>
+      </w:r>
+      <w:proofErr w:type="spellEnd"/>
+      <w:r>
+        <w:rPr>
+          <w:lang w:val="en-US"/>
+        </w:rPr>
+        <w:t>”</w:t>
+      </w:r>
+    </w:p>
+    <w:p>
+      <w:pPr>
+        <w:rPr>
+          <w:lang w:val="en-US"/>
+        </w:rPr>
+      </w:pPr>
+      <w:r>
+        <w:rPr>
+          <w:lang w:val="en-US"/>
+        </w:rPr>
+        <w:t>“</w:t>
+      </w:r>
+      <w:proofErr w:type="spellStart"/>
+      <w:proofErr w:type="gramStart"/>
+      <w:r>
+        <w:rPr>
+          <w:lang w:val="en-US"/>
+        </w:rPr>
+        <w:t>whats</w:t>
+      </w:r>
+      <w:proofErr w:type="spellEnd"/>
+      <w:proofErr w:type="gramEnd"/>
+      <w:r>
+        <w:rPr>
+          <w:lang w:val="en-US"/>
+        </w:rPr>
+        <w:t xml:space="preserve"> the difference between the </w:t>
+      </w:r>
+      <w:proofErr w:type="spellStart"/>
+      <w:r>
+        <w:rPr>
+          <w:lang w:val="en-US"/>
+        </w:rPr>
+        <w:t>timetablecontroller</w:t>
+      </w:r>
+      <w:proofErr w:type="spellEnd"/>
+      <w:r>
+        <w:rPr>
+          <w:lang w:val="en-US"/>
+        </w:rPr>
+        <w:t xml:space="preserve"> and </w:t>
+      </w:r>
+      <w:proofErr w:type="spellStart"/>
+      <w:r>
+        <w:rPr>
+          <w:lang w:val="en-US"/>
+        </w:rPr>
+        <w:t>timetableservice</w:t>
+      </w:r>
+      <w:proofErr w:type="spellEnd"/>
+      <w:r>
+        <w:rPr>
+          <w:lang w:val="en-US"/>
+        </w:rPr>
+        <w:t>”</w:t>
       </w:r>
     </w:p>
     <w:p>

</xml_diff>